<commit_message>
finished reading 1st of clint's papers.
</commit_message>
<xml_diff>
--- a/Comps Reading List/Clint Papes/Reading list with Clint.docx
+++ b/Comps Reading List/Clint Papes/Reading list with Clint.docx
@@ -42,383 +42,6 @@
         </w:rPr>
         <w:t>Judgement and Decision Making under Risk/Uncertainty (?) with Dr. Clintin P. Davis-Stober</w:t>
       </w:r>
-    </w:p>
-    <w:p>
-      <w:pPr>
-        <w:pStyle w:val="NormalWeb"/>
-        <w:ind w:left="480" w:hanging="480"/>
-        <w:rPr>
-          <w:rFonts w:asciiTheme="minorHAnsi" w:hAnsiTheme="minorHAnsi" w:cstheme="minorHAnsi"/>
-        </w:rPr>
-      </w:pPr>
-      <w:proofErr w:type="spellStart"/>
-      <w:r>
-        <w:rPr>
-          <w:rFonts w:asciiTheme="minorHAnsi" w:hAnsiTheme="minorHAnsi" w:cstheme="minorHAnsi"/>
-        </w:rPr>
-        <w:t>Alhadad</w:t>
-      </w:r>
-      <w:proofErr w:type="spellEnd"/>
-      <w:r>
-        <w:rPr>
-          <w:rFonts w:asciiTheme="minorHAnsi" w:hAnsiTheme="minorHAnsi" w:cstheme="minorHAnsi"/>
-        </w:rPr>
-        <w:t xml:space="preserve">, S. S. J. (2018). Visualizing Data to Support Judgement, Inference, and Decision Making in Learning Analytics: Insights from Cognitive Psychology and Visualization Science. </w:t>
-      </w:r>
-      <w:r>
-        <w:rPr>
-          <w:rFonts w:asciiTheme="minorHAnsi" w:hAnsiTheme="minorHAnsi" w:cstheme="minorHAnsi"/>
-          <w:i/>
-          <w:iCs/>
-        </w:rPr>
-        <w:t>Journal of Learning Analytics</w:t>
-      </w:r>
-      <w:r>
-        <w:rPr>
-          <w:rFonts w:asciiTheme="minorHAnsi" w:hAnsiTheme="minorHAnsi" w:cstheme="minorHAnsi"/>
-        </w:rPr>
-        <w:t xml:space="preserve">, </w:t>
-      </w:r>
-      <w:r>
-        <w:rPr>
-          <w:rFonts w:asciiTheme="minorHAnsi" w:hAnsiTheme="minorHAnsi" w:cstheme="minorHAnsi"/>
-          <w:i/>
-          <w:iCs/>
-        </w:rPr>
-        <w:t>5</w:t>
-      </w:r>
-      <w:r>
-        <w:rPr>
-          <w:rFonts w:asciiTheme="minorHAnsi" w:hAnsiTheme="minorHAnsi" w:cstheme="minorHAnsi"/>
-        </w:rPr>
-        <w:t xml:space="preserve">(2), 60–85. </w:t>
-      </w:r>
-      <w:hyperlink r:id="rId6" w:history="1">
-        <w:r>
-          <w:rPr>
-            <w:rStyle w:val="Hyperlink"/>
-            <w:rFonts w:asciiTheme="minorHAnsi" w:hAnsiTheme="minorHAnsi" w:cstheme="minorHAnsi"/>
-          </w:rPr>
-          <w:t>https://doi.org/10.18608/jla.2018.52.5</w:t>
-        </w:r>
-      </w:hyperlink>
-    </w:p>
-    <w:p>
-      <w:pPr>
-        <w:pStyle w:val="NormalWeb"/>
-        <w:ind w:left="480" w:hanging="480"/>
-        <w:rPr>
-          <w:rFonts w:asciiTheme="minorHAnsi" w:hAnsiTheme="minorHAnsi" w:cstheme="minorHAnsi"/>
-        </w:rPr>
-      </w:pPr>
-    </w:p>
-    <w:p>
-      <w:pPr>
-        <w:pStyle w:val="NormalWeb"/>
-        <w:ind w:left="480" w:hanging="480"/>
-        <w:rPr>
-          <w:rFonts w:asciiTheme="minorHAnsi" w:hAnsiTheme="minorHAnsi" w:cstheme="minorHAnsi"/>
-        </w:rPr>
-      </w:pPr>
-      <w:r>
-        <w:rPr>
-          <w:rFonts w:asciiTheme="minorHAnsi" w:hAnsiTheme="minorHAnsi" w:cstheme="minorHAnsi"/>
-        </w:rPr>
-        <w:t xml:space="preserve">Citroen, C. L. (2011). The role of information in strategic decision-making. </w:t>
-      </w:r>
-      <w:r>
-        <w:rPr>
-          <w:rFonts w:asciiTheme="minorHAnsi" w:hAnsiTheme="minorHAnsi" w:cstheme="minorHAnsi"/>
-          <w:i/>
-          <w:iCs/>
-        </w:rPr>
-        <w:t>International Journal of Information Management</w:t>
-      </w:r>
-      <w:r>
-        <w:rPr>
-          <w:rFonts w:asciiTheme="minorHAnsi" w:hAnsiTheme="minorHAnsi" w:cstheme="minorHAnsi"/>
-        </w:rPr>
-        <w:t xml:space="preserve">, </w:t>
-      </w:r>
-      <w:r>
-        <w:rPr>
-          <w:rFonts w:asciiTheme="minorHAnsi" w:hAnsiTheme="minorHAnsi" w:cstheme="minorHAnsi"/>
-          <w:i/>
-          <w:iCs/>
-        </w:rPr>
-        <w:t>31</w:t>
-      </w:r>
-      <w:r>
-        <w:rPr>
-          <w:rFonts w:asciiTheme="minorHAnsi" w:hAnsiTheme="minorHAnsi" w:cstheme="minorHAnsi"/>
-        </w:rPr>
-        <w:t xml:space="preserve">(6), 493–501. </w:t>
-      </w:r>
-      <w:hyperlink r:id="rId7" w:history="1">
-        <w:r>
-          <w:rPr>
-            <w:rStyle w:val="Hyperlink"/>
-            <w:rFonts w:asciiTheme="minorHAnsi" w:hAnsiTheme="minorHAnsi" w:cstheme="minorHAnsi"/>
-          </w:rPr>
-          <w:t>https://doi.org/10.1016/j.ijinfomgt.2011.02.005</w:t>
-        </w:r>
-      </w:hyperlink>
-    </w:p>
-    <w:p>
-      <w:pPr>
-        <w:pStyle w:val="NormalWeb"/>
-        <w:ind w:left="480" w:hanging="480"/>
-        <w:rPr>
-          <w:rFonts w:asciiTheme="minorHAnsi" w:hAnsiTheme="minorHAnsi" w:cstheme="minorHAnsi"/>
-        </w:rPr>
-      </w:pPr>
-    </w:p>
-    <w:p>
-      <w:pPr>
-        <w:pStyle w:val="NormalWeb"/>
-        <w:ind w:left="480" w:hanging="480"/>
-        <w:rPr>
-          <w:rFonts w:asciiTheme="minorHAnsi" w:hAnsiTheme="minorHAnsi" w:cstheme="minorHAnsi"/>
-        </w:rPr>
-      </w:pPr>
-      <w:r>
-        <w:rPr>
-          <w:rFonts w:asciiTheme="minorHAnsi" w:hAnsiTheme="minorHAnsi" w:cstheme="minorHAnsi"/>
-        </w:rPr>
-        <w:t xml:space="preserve">Davis-Stober, C. P., Budescu, D. V., Broomell, S. B., &amp; Dana, J. (2015). The composition of optimally wise crowds. </w:t>
-      </w:r>
-      <w:r>
-        <w:rPr>
-          <w:rFonts w:asciiTheme="minorHAnsi" w:hAnsiTheme="minorHAnsi" w:cstheme="minorHAnsi"/>
-          <w:i/>
-          <w:iCs/>
-        </w:rPr>
-        <w:t>Decision Analysis</w:t>
-      </w:r>
-      <w:r>
-        <w:rPr>
-          <w:rFonts w:asciiTheme="minorHAnsi" w:hAnsiTheme="minorHAnsi" w:cstheme="minorHAnsi"/>
-        </w:rPr>
-        <w:t xml:space="preserve">, </w:t>
-      </w:r>
-      <w:r>
-        <w:rPr>
-          <w:rFonts w:asciiTheme="minorHAnsi" w:hAnsiTheme="minorHAnsi" w:cstheme="minorHAnsi"/>
-          <w:i/>
-          <w:iCs/>
-        </w:rPr>
-        <w:t>12</w:t>
-      </w:r>
-      <w:r>
-        <w:rPr>
-          <w:rFonts w:asciiTheme="minorHAnsi" w:hAnsiTheme="minorHAnsi" w:cstheme="minorHAnsi"/>
-        </w:rPr>
-        <w:t xml:space="preserve">(3), 130–143. </w:t>
-      </w:r>
-      <w:hyperlink r:id="rId8" w:history="1">
-        <w:r>
-          <w:rPr>
-            <w:rStyle w:val="Hyperlink"/>
-            <w:rFonts w:asciiTheme="minorHAnsi" w:hAnsiTheme="minorHAnsi" w:cstheme="minorHAnsi"/>
-          </w:rPr>
-          <w:t>https://doi.org/10.1287/deca.2015.0315</w:t>
-        </w:r>
-      </w:hyperlink>
-    </w:p>
-    <w:p>
-      <w:pPr>
-        <w:pStyle w:val="NormalWeb"/>
-        <w:ind w:left="480" w:hanging="480"/>
-        <w:rPr>
-          <w:rFonts w:asciiTheme="minorHAnsi" w:hAnsiTheme="minorHAnsi" w:cstheme="minorHAnsi"/>
-        </w:rPr>
-      </w:pPr>
-    </w:p>
-    <w:p>
-      <w:pPr>
-        <w:pStyle w:val="NormalWeb"/>
-        <w:ind w:left="480" w:hanging="480"/>
-        <w:rPr>
-          <w:rFonts w:asciiTheme="minorHAnsi" w:hAnsiTheme="minorHAnsi" w:cstheme="minorHAnsi"/>
-        </w:rPr>
-      </w:pPr>
-      <w:proofErr w:type="spellStart"/>
-      <w:r>
-        <w:rPr>
-          <w:rFonts w:asciiTheme="minorHAnsi" w:hAnsiTheme="minorHAnsi" w:cstheme="minorHAnsi"/>
-        </w:rPr>
-        <w:t>Durbach</w:t>
-      </w:r>
-      <w:proofErr w:type="spellEnd"/>
-      <w:r>
-        <w:rPr>
-          <w:rFonts w:asciiTheme="minorHAnsi" w:hAnsiTheme="minorHAnsi" w:cstheme="minorHAnsi"/>
-        </w:rPr>
-        <w:t xml:space="preserve">, I. N., &amp; Stewart, T. J. (2012). Modeling uncertainty in multi-criteria decision analysis. </w:t>
-      </w:r>
-      <w:r>
-        <w:rPr>
-          <w:rFonts w:asciiTheme="minorHAnsi" w:hAnsiTheme="minorHAnsi" w:cstheme="minorHAnsi"/>
-          <w:i/>
-          <w:iCs/>
-        </w:rPr>
-        <w:t>European Journal of Operational Research</w:t>
-      </w:r>
-      <w:r>
-        <w:rPr>
-          <w:rFonts w:asciiTheme="minorHAnsi" w:hAnsiTheme="minorHAnsi" w:cstheme="minorHAnsi"/>
-        </w:rPr>
-        <w:t xml:space="preserve">, </w:t>
-      </w:r>
-      <w:r>
-        <w:rPr>
-          <w:rFonts w:asciiTheme="minorHAnsi" w:hAnsiTheme="minorHAnsi" w:cstheme="minorHAnsi"/>
-          <w:i/>
-          <w:iCs/>
-        </w:rPr>
-        <w:t>223</w:t>
-      </w:r>
-      <w:r>
-        <w:rPr>
-          <w:rFonts w:asciiTheme="minorHAnsi" w:hAnsiTheme="minorHAnsi" w:cstheme="minorHAnsi"/>
-        </w:rPr>
-        <w:t xml:space="preserve">(1), 1–14. </w:t>
-      </w:r>
-      <w:hyperlink r:id="rId9" w:history="1">
-        <w:r>
-          <w:rPr>
-            <w:rStyle w:val="Hyperlink"/>
-            <w:rFonts w:asciiTheme="minorHAnsi" w:hAnsiTheme="minorHAnsi" w:cstheme="minorHAnsi"/>
-          </w:rPr>
-          <w:t>https://doi.org/10.1016/j.ejor.2012.04.038</w:t>
-        </w:r>
-      </w:hyperlink>
-    </w:p>
-    <w:p>
-      <w:pPr>
-        <w:pStyle w:val="NormalWeb"/>
-        <w:ind w:left="480" w:hanging="480"/>
-        <w:rPr>
-          <w:rFonts w:asciiTheme="minorHAnsi" w:hAnsiTheme="minorHAnsi" w:cstheme="minorHAnsi"/>
-        </w:rPr>
-      </w:pPr>
-    </w:p>
-    <w:p>
-      <w:pPr>
-        <w:pStyle w:val="NormalWeb"/>
-        <w:ind w:left="480" w:hanging="480"/>
-        <w:rPr>
-          <w:rFonts w:asciiTheme="minorHAnsi" w:hAnsiTheme="minorHAnsi" w:cstheme="minorHAnsi"/>
-        </w:rPr>
-      </w:pPr>
-      <w:r>
-        <w:rPr>
-          <w:rFonts w:asciiTheme="minorHAnsi" w:hAnsiTheme="minorHAnsi" w:cstheme="minorHAnsi"/>
-        </w:rPr>
-        <w:t xml:space="preserve">Polasky, S., Carpenter, S. R., Folke, C., &amp; Keeler, B. (2011). Decision-making under great uncertainty: Environmental management in an era of global change. </w:t>
-      </w:r>
-      <w:r>
-        <w:rPr>
-          <w:rFonts w:asciiTheme="minorHAnsi" w:hAnsiTheme="minorHAnsi" w:cstheme="minorHAnsi"/>
-          <w:i/>
-          <w:iCs/>
-        </w:rPr>
-        <w:t>Trends in Ecology and Evolution</w:t>
-      </w:r>
-      <w:r>
-        <w:rPr>
-          <w:rFonts w:asciiTheme="minorHAnsi" w:hAnsiTheme="minorHAnsi" w:cstheme="minorHAnsi"/>
-        </w:rPr>
-        <w:t xml:space="preserve">, </w:t>
-      </w:r>
-      <w:r>
-        <w:rPr>
-          <w:rFonts w:asciiTheme="minorHAnsi" w:hAnsiTheme="minorHAnsi" w:cstheme="minorHAnsi"/>
-          <w:i/>
-          <w:iCs/>
-        </w:rPr>
-        <w:t>26</w:t>
-      </w:r>
-      <w:r>
-        <w:rPr>
-          <w:rFonts w:asciiTheme="minorHAnsi" w:hAnsiTheme="minorHAnsi" w:cstheme="minorHAnsi"/>
-        </w:rPr>
-        <w:t xml:space="preserve">(8), 398–404. </w:t>
-      </w:r>
-      <w:hyperlink r:id="rId10" w:history="1">
-        <w:r>
-          <w:rPr>
-            <w:rStyle w:val="Hyperlink"/>
-            <w:rFonts w:asciiTheme="minorHAnsi" w:hAnsiTheme="minorHAnsi" w:cstheme="minorHAnsi"/>
-          </w:rPr>
-          <w:t>https://doi.org/10.1016/j.tree.2011.04.007</w:t>
-        </w:r>
-      </w:hyperlink>
-    </w:p>
-    <w:p>
-      <w:pPr>
-        <w:pStyle w:val="NormalWeb"/>
-        <w:ind w:left="480" w:hanging="480"/>
-        <w:rPr>
-          <w:rFonts w:asciiTheme="minorHAnsi" w:hAnsiTheme="minorHAnsi" w:cstheme="minorHAnsi"/>
-        </w:rPr>
-      </w:pPr>
-    </w:p>
-    <w:p>
-      <w:pPr>
-        <w:pStyle w:val="NormalWeb"/>
-        <w:ind w:left="480" w:hanging="480"/>
-        <w:rPr>
-          <w:rFonts w:asciiTheme="minorHAnsi" w:hAnsiTheme="minorHAnsi" w:cstheme="minorHAnsi"/>
-        </w:rPr>
-      </w:pPr>
-      <w:r>
-        <w:rPr>
-          <w:rFonts w:asciiTheme="minorHAnsi" w:hAnsiTheme="minorHAnsi" w:cstheme="minorHAnsi"/>
-        </w:rPr>
-        <w:t xml:space="preserve">Van Der Bles, A. M., Van Der Linden, S., Freeman, A. L. J., Mitchell, J., Galvao, A. B., Zaval, L., &amp; Spiegelhalter, D. J. (2019). Communicating uncertainty about facts, numbers and science. In </w:t>
-      </w:r>
-      <w:r>
-        <w:rPr>
-          <w:rFonts w:asciiTheme="minorHAnsi" w:hAnsiTheme="minorHAnsi" w:cstheme="minorHAnsi"/>
-          <w:i/>
-          <w:iCs/>
-        </w:rPr>
-        <w:t>Royal Society Open Science</w:t>
-      </w:r>
-      <w:r>
-        <w:rPr>
-          <w:rFonts w:asciiTheme="minorHAnsi" w:hAnsiTheme="minorHAnsi" w:cstheme="minorHAnsi"/>
-        </w:rPr>
-        <w:t xml:space="preserve"> (Vol. 6, Issue 5). </w:t>
-      </w:r>
-      <w:hyperlink r:id="rId11" w:history="1">
-        <w:r>
-          <w:rPr>
-            <w:rStyle w:val="Hyperlink"/>
-            <w:rFonts w:asciiTheme="minorHAnsi" w:hAnsiTheme="minorHAnsi" w:cstheme="minorHAnsi"/>
-          </w:rPr>
-          <w:t>https://doi.org/10.1098/rsos.181870</w:t>
-        </w:r>
-      </w:hyperlink>
-    </w:p>
-    <w:p>
-      <w:pPr>
-        <w:pStyle w:val="NormalWeb"/>
-        <w:ind w:left="480" w:hanging="480"/>
-        <w:rPr>
-          <w:rFonts w:asciiTheme="minorHAnsi" w:hAnsiTheme="minorHAnsi" w:cstheme="minorHAnsi"/>
-        </w:rPr>
-      </w:pPr>
-    </w:p>
-    <w:p>
-      <w:pPr>
-        <w:rPr>
-          <w:rFonts w:cstheme="minorHAnsi"/>
-          <w:sz w:val="24"/>
-          <w:szCs w:val="24"/>
-        </w:rPr>
-      </w:pPr>
     </w:p>
     <w:sectPr>
       <w:pgSz w:w="12240" w:h="15840"/>

</xml_diff>